<commit_message>
11 compleatdo carag de datos inicial
</commit_message>
<xml_diff>
--- a/ITER3/ARTEFACTOS/11_Plan_de_implantacion.docx
+++ b/ITER3/ARTEFACTOS/11_Plan_de_implantacion.docx
@@ -4,7 +4,7 @@
   <w:body>
     <w:p>
       <w:pPr>
-        <w:pStyle w:val="Ttulo1"/>
+        <w:pStyle w:val="Heading1"/>
         <w:numPr>
           <w:ilvl w:val="0"/>
           <w:numId w:val="0"/>
@@ -27,7 +27,7 @@
     </w:p>
     <w:p>
       <w:pPr>
-        <w:pStyle w:val="Ttulo2"/>
+        <w:pStyle w:val="Heading2"/>
         <w:ind w:left="1020"/>
         <w:jc w:val="both"/>
       </w:pPr>
@@ -46,16 +46,32 @@
         <w:rPr>
           <w:lang w:val="es-ES"/>
         </w:rPr>
-        <w:t>La empresa contaba con una serie de ficheros Excel en los que almacenaban la información relativa al stock de las piezas, la información necesaria para los pedidos de piezas básicas y el listado con la información de las piezas especiales; adicionalmente, contaban con una pequeña base de datos Access con la información de los clientes, las peticiones de trabajo, el listado de las piezas y la información de los proveedores. Por último, el resto de los datos se encontraban en documentos de papel.</w:t>
-      </w:r>
-    </w:p>
-    <w:p>
-      <w:pPr>
-        <w:jc w:val="both"/>
-        <w:rPr>
-          <w:lang w:val="es-ES"/>
-        </w:rPr>
-      </w:pPr>
+        <w:t>La empresa contaba con una serie de ficheros Excel en los que almacenaban la información relativa al stock de las piezas, la información necesaria para los pedidos de piezas básicas y el listado con la información de las piezas especiales</w:t>
+      </w:r>
+      <w:r>
+        <w:rPr>
+          <w:lang w:val="es-ES"/>
+        </w:rPr>
+        <w:t>.</w:t>
+      </w:r>
+      <w:r>
+        <w:rPr>
+          <w:lang w:val="es-ES"/>
+        </w:rPr>
+        <w:t xml:space="preserve"> </w:t>
+      </w:r>
+      <w:r>
+        <w:rPr>
+          <w:lang w:val="es-ES"/>
+        </w:rPr>
+        <w:t>A</w:t>
+      </w:r>
+      <w:r>
+        <w:rPr>
+          <w:lang w:val="es-ES"/>
+        </w:rPr>
+        <w:t>dicionalmente, contaban con una pequeña base de datos Access con la información de los clientes, las peticiones de trabajo, el listado de las piezas y la información de los proveedores. Por último, el resto de los datos se encontraban en documentos de papel.</w:t>
+      </w:r>
     </w:p>
     <w:p>
       <w:pPr>
@@ -82,80 +98,134 @@
         <w:rPr>
           <w:lang w:val="es-ES"/>
         </w:rPr>
-        <w:t xml:space="preserve"> que cargaremos a </w:t>
+        <w:t xml:space="preserve"> que cargaremos a Postgres utilizando la herramienta COPY. La información que estaba contenida en Access se guardará en un fichero ODBC que se cargará de la misma forma, mediante la herramienta COPY. Por último, debido al gran volumen de información contenida en documentos de papel, se decidirá mediante una reunión con el cliente cuál será la información que se deberá cargar imprescindiblemente en la base de datos (dicha carga deberá realizarse manualmente).</w:t>
+      </w:r>
+      <w:r>
+        <w:rPr>
+          <w:lang w:val="es-ES"/>
+        </w:rPr>
+        <w:t xml:space="preserve"> </w:t>
+      </w:r>
+    </w:p>
+    <w:p>
+      <w:pPr>
+        <w:jc w:val="both"/>
+        <w:rPr>
+          <w:lang w:val="es-ES"/>
+        </w:rPr>
+      </w:pPr>
+      <w:r>
+        <w:rPr>
+          <w:lang w:val="es-ES"/>
+        </w:rPr>
+        <w:t>Previo a la carga de datos realizaremos un análisis del estado de estos para verificar que no hay datos corruptos o tuplas muertas. En caso de detectarse estas situaciones se crearía un programa de filtrado que aprovecharía la lectura de los datos de un método de almacenamiento a otro para no introducir aquellas tuplas indeseadas y tratarlas posteriormente de forma especial.</w:t>
+      </w:r>
+    </w:p>
+    <w:p>
+      <w:pPr>
+        <w:pStyle w:val="Heading2"/>
+        <w:ind w:left="1020"/>
+        <w:jc w:val="both"/>
+      </w:pPr>
+      <w:r>
+        <w:t>Carga inicial</w:t>
+      </w:r>
+    </w:p>
+    <w:p>
+      <w:pPr>
+        <w:jc w:val="both"/>
+        <w:rPr>
+          <w:lang w:val="es-ES"/>
+        </w:rPr>
+      </w:pPr>
+      <w:r>
+        <w:rPr>
+          <w:lang w:val="es-ES"/>
+        </w:rPr>
+        <w:t xml:space="preserve">Para cargar los datos iniciales crearemos un script </w:t>
       </w:r>
       <w:proofErr w:type="spellStart"/>
       <w:r>
         <w:rPr>
           <w:lang w:val="es-ES"/>
         </w:rPr>
-        <w:t>Postgres</w:t>
+        <w:t>sql</w:t>
       </w:r>
       <w:proofErr w:type="spellEnd"/>
       <w:r>
         <w:rPr>
           <w:lang w:val="es-ES"/>
         </w:rPr>
-        <w:t xml:space="preserve"> utilizando la herramienta COPY. La información que estaba contenida en Access se guardará en un fichero ODBC que se cargará de la misma forma, mediante la herramienta COPY. Por último, debido al gran volumen de información contenida en documentos de papel, se decidirá mediante una reunión con el cliente cuál será la información que se deberá cargar imprescindiblemente en la base de datos (dicha carga deberá realizarse manualmente).</w:t>
-      </w:r>
-    </w:p>
-    <w:p>
-      <w:pPr>
-        <w:jc w:val="both"/>
-        <w:rPr>
-          <w:lang w:val="es-ES"/>
-        </w:rPr>
-      </w:pPr>
-    </w:p>
-    <w:p>
-      <w:pPr>
-        <w:pStyle w:val="Ttulo2"/>
+        <w:t xml:space="preserve"> que nos permita activar y desactiva de forma cómoda las restricciones de integridad de la base de datos relacional. Si desactivamos las restricciones para realizar la carga de datos masiva inicial </w:t>
+      </w:r>
+      <w:r>
+        <w:rPr>
+          <w:lang w:val="es-ES"/>
+        </w:rPr>
+        <w:t>ganaremos rendimiento por partida doble, la base de datos no comprobará la restricción a cada inserción de un nuevo dato y ya que estas estarán desactivadas podemos rellenar las tablas en el orden que queramos sin estar obligados a hacerlas de padres a hijos.</w:t>
+      </w:r>
+    </w:p>
+    <w:p>
+      <w:pPr>
+        <w:jc w:val="both"/>
+        <w:rPr>
+          <w:lang w:val="es-ES"/>
+        </w:rPr>
+      </w:pPr>
+      <w:r>
+        <w:rPr>
+          <w:lang w:val="es-ES"/>
+        </w:rPr>
+        <w:t>Realizaremos un análisis del equipo para encontrar la forma más eficiente de cargar los datos ya que al estar las restricciones desactivadas podríamos desde cargar todas las tablas de forma simultánea cada una desde un hilo de un mismo programa o realizar una aproximación más secuencial según la cantidad de núcleos del procesador del equipo.</w:t>
+      </w:r>
+    </w:p>
+    <w:p>
+      <w:pPr>
+        <w:jc w:val="both"/>
+        <w:rPr>
+          <w:lang w:val="es-ES"/>
+        </w:rPr>
+      </w:pPr>
+      <w:r>
+        <w:rPr>
+          <w:lang w:val="es-ES"/>
+        </w:rPr>
+        <w:t>Una vez cargados los datos se procederá a reactivas las restricciones de integridad lo que validará que nuestros datos cumplan las reglas relacionales establecidas entre las tablas. En caso de fallo se analizaría el error y se repetiría el proceso.</w:t>
+      </w:r>
+      <w:r>
+        <w:rPr>
+          <w:lang w:val="es-ES"/>
+        </w:rPr>
+        <w:t xml:space="preserve"> Es recomendable realizar la carga de esta manera pues al haber los datos estado ya en una base de datos previa tenemos ciertas garantías sobre que vayan a cumplir las restricciones de integridad por lo que no se esperan fallos. Es mucho más eficiente comprobar las restricciones una sola vez que no una vez por dato nuevo introducido.</w:t>
+      </w:r>
+    </w:p>
+    <w:p>
+      <w:pPr>
+        <w:jc w:val="both"/>
+        <w:rPr>
+          <w:lang w:val="es-ES"/>
+        </w:rPr>
+      </w:pPr>
+      <w:r>
+        <w:rPr>
+          <w:lang w:val="es-ES"/>
+        </w:rPr>
+        <w:t>Con todos los datos cargados se procederán a crear los índices de las PK necesarios en toda base de datos y posteriormente los índices adicionales definidos en el modelo de datos.</w:t>
+      </w:r>
+    </w:p>
+    <w:p>
+      <w:pPr>
+        <w:pStyle w:val="Heading2"/>
         <w:ind w:left="1020"/>
         <w:jc w:val="both"/>
       </w:pPr>
       <w:r>
-        <w:t>Carga inicial</w:t>
-      </w:r>
-    </w:p>
-    <w:p>
-      <w:pPr>
-        <w:jc w:val="both"/>
-        <w:rPr>
-          <w:lang w:val="es-ES"/>
-        </w:rPr>
-      </w:pPr>
-      <w:r>
-        <w:rPr>
-          <w:lang w:val="es-ES"/>
-        </w:rPr>
-        <w:t xml:space="preserve">Se cargarán todos los datos de los clientes, lo proveedores, los listados de las piezas y el listado de técnicos con los que cuenta la oficina. Una vez se tenga esta información, se pasará a cargar aquellos pedidos que estén pendientes de recibir, se irán registrando progresivamente los partes de trabajo pendientes </w:t>
-      </w:r>
-      <w:r>
-        <w:rPr>
-          <w:lang w:val="es-ES"/>
-        </w:rPr>
-        <w:t>de finalizar</w:t>
-      </w:r>
-      <w:r>
-        <w:rPr>
-          <w:lang w:val="es-ES"/>
-        </w:rPr>
-        <w:t>, también se comenzarán a registrar progresivamente los pedidos que se realicen a los proveedores.</w:t>
-      </w:r>
-    </w:p>
-    <w:p>
-      <w:pPr>
-        <w:pStyle w:val="Ttulo2"/>
-        <w:ind w:left="1020"/>
-        <w:jc w:val="both"/>
-      </w:pPr>
-      <w:r>
         <w:t>Estrategia de implantación</w:t>
       </w:r>
     </w:p>
     <w:p>
       <w:pPr>
-        <w:pStyle w:val="Ttulo3"/>
+        <w:pStyle w:val="Heading3"/>
         <w:ind w:left="1684"/>
         <w:jc w:val="both"/>
       </w:pPr>
@@ -184,18 +254,21 @@
           <w:lang w:val="es-ES"/>
         </w:rPr>
       </w:pPr>
-    </w:p>
-    <w:p>
-      <w:pPr>
-        <w:jc w:val="both"/>
-        <w:rPr>
-          <w:lang w:val="es-ES"/>
-        </w:rPr>
-      </w:pPr>
-      <w:r>
-        <w:rPr>
-          <w:lang w:val="es-ES"/>
-        </w:rPr>
+      <w:bookmarkStart w:id="1" w:name="_GoBack"/>
+      <w:bookmarkEnd w:id="1"/>
+    </w:p>
+    <w:p>
+      <w:pPr>
+        <w:jc w:val="both"/>
+        <w:rPr>
+          <w:lang w:val="es-ES"/>
+        </w:rPr>
+      </w:pPr>
+      <w:r>
+        <w:rPr>
+          <w:lang w:val="es-ES"/>
+        </w:rPr>
+        <w:lastRenderedPageBreak/>
         <w:t xml:space="preserve">En este curso se explicará la manera de registrarse y </w:t>
       </w:r>
       <w:proofErr w:type="spellStart"/>
@@ -223,7 +296,7 @@
     </w:p>
     <w:p>
       <w:pPr>
-        <w:pStyle w:val="Ttulo3"/>
+        <w:pStyle w:val="Heading3"/>
         <w:ind w:left="1684"/>
         <w:jc w:val="both"/>
       </w:pPr>
@@ -261,7 +334,7 @@
           <w:noProof/>
         </w:rPr>
         <w:drawing>
-          <wp:inline distT="0" distB="0" distL="0" distR="0" wp14:anchorId="6CB036FF" wp14:editId="3F3AD55D">
+          <wp:inline distT="0" distB="0" distL="0" distR="0" wp14:anchorId="26253792" wp14:editId="7CD1B4C0">
             <wp:extent cx="175419" cy="161925"/>
             <wp:effectExtent l="0" t="0" r="0" b="0"/>
             <wp:docPr id="1" name="Imagen 1" descr="C:\Users\Laura\AppData\Local\Microsoft\Windows\INetCache\Content.MSO\2FEC6B4F.tmp"/>
@@ -356,18 +429,19 @@
     </w:p>
     <w:p>
       <w:pPr>
-        <w:rPr>
-          <w:lang w:val="es-ES"/>
-        </w:rPr>
-      </w:pPr>
-    </w:p>
-    <w:p>
-      <w:pPr>
-        <w:pStyle w:val="Ttulo3"/>
+        <w:jc w:val="both"/>
+        <w:rPr>
+          <w:lang w:val="es-ES"/>
+        </w:rPr>
+      </w:pPr>
+    </w:p>
+    <w:p>
+      <w:pPr>
+        <w:pStyle w:val="Heading3"/>
         <w:ind w:left="1684"/>
-      </w:pPr>
-      <w:r>
-        <w:lastRenderedPageBreak/>
+        <w:jc w:val="both"/>
+      </w:pPr>
+      <w:r>
         <w:t>I</w:t>
       </w:r>
       <w:r>
@@ -412,7 +486,7 @@
     </w:p>
     <w:p>
       <w:pPr>
-        <w:pStyle w:val="Ttulo3"/>
+        <w:pStyle w:val="Heading3"/>
         <w:ind w:left="1684"/>
         <w:jc w:val="both"/>
       </w:pPr>
@@ -451,54 +525,68 @@
         <w:rPr>
           <w:lang w:val="es-ES"/>
         </w:rPr>
-        <w:t xml:space="preserve">En el caso de los dispositivos móviles en las soluciones 2 y 3 se utilizará dispositivos </w:t>
-      </w:r>
-      <w:proofErr w:type="spellStart"/>
-      <w:r>
-        <w:rPr>
-          <w:lang w:val="es-ES"/>
-        </w:rPr>
-        <w:t>ios</w:t>
-      </w:r>
-      <w:proofErr w:type="spellEnd"/>
-      <w:r>
-        <w:rPr>
-          <w:lang w:val="es-ES"/>
-        </w:rPr>
-        <w:t xml:space="preserve"> con versión superior 12.1 o dispositivos Android 6 </w:t>
-      </w:r>
-      <w:proofErr w:type="spellStart"/>
-      <w:r>
-        <w:rPr>
-          <w:lang w:val="es-ES"/>
-        </w:rPr>
-        <w:t>MashMellow</w:t>
-      </w:r>
-      <w:proofErr w:type="spellEnd"/>
-      <w:r>
-        <w:rPr>
-          <w:lang w:val="es-ES"/>
-        </w:rPr>
-        <w:t>.</w:t>
-      </w:r>
-    </w:p>
-    <w:p>
-      <w:pPr>
-        <w:jc w:val="both"/>
-        <w:rPr>
-          <w:lang w:val="es-ES"/>
-        </w:rPr>
-      </w:pPr>
-      <w:r>
-        <w:rPr>
-          <w:lang w:val="es-ES"/>
-        </w:rPr>
-        <w:t>Para la base de datos central se utilizará PostgreSQL 10 sobre Linux Ubuntu 16.04 LTS, aunque no son las ultimas versiones, tienen gran compatibilidad y garantizan una gran estabilidad en el sistema con continuidad hasta 2021</w:t>
-      </w:r>
-    </w:p>
-    <w:p>
-      <w:pPr>
-        <w:pStyle w:val="Ttulo2"/>
+        <w:t>En el caso de los dispositivos móviles en las soluciones 2 y 3 se utilizará dispositivos i</w:t>
+      </w:r>
+      <w:r>
+        <w:rPr>
+          <w:lang w:val="es-ES"/>
+        </w:rPr>
+        <w:t>OS</w:t>
+      </w:r>
+      <w:r>
+        <w:rPr>
+          <w:lang w:val="es-ES"/>
+        </w:rPr>
+        <w:t xml:space="preserve"> con versión superior 12.1 o dispositivos Android 6.</w:t>
+      </w:r>
+    </w:p>
+    <w:p>
+      <w:pPr>
+        <w:jc w:val="both"/>
+        <w:rPr>
+          <w:lang w:val="es-ES"/>
+        </w:rPr>
+      </w:pPr>
+      <w:r>
+        <w:rPr>
+          <w:lang w:val="es-ES"/>
+        </w:rPr>
+        <w:t>Para la base de datos central se utilizará PostgreSQL 10 sobre Linux Ubuntu 1</w:t>
+      </w:r>
+      <w:r>
+        <w:rPr>
+          <w:lang w:val="es-ES"/>
+        </w:rPr>
+        <w:t>8</w:t>
+      </w:r>
+      <w:r>
+        <w:rPr>
+          <w:lang w:val="es-ES"/>
+        </w:rPr>
+        <w:t>.0</w:t>
+      </w:r>
+      <w:r>
+        <w:rPr>
+          <w:lang w:val="es-ES"/>
+        </w:rPr>
+        <w:t>4</w:t>
+      </w:r>
+      <w:r>
+        <w:rPr>
+          <w:lang w:val="es-ES"/>
+        </w:rPr>
+        <w:t xml:space="preserve"> LTS, aunque no son las ultimas versiones, tienen gran compatibilidad y garantizan una gran estabilidad en el sistema con continuidad hasta 202</w:t>
+      </w:r>
+      <w:r>
+        <w:rPr>
+          <w:lang w:val="es-ES"/>
+        </w:rPr>
+        <w:t>6.</w:t>
+      </w:r>
+    </w:p>
+    <w:p>
+      <w:pPr>
+        <w:pStyle w:val="Heading2"/>
         <w:ind w:left="1020"/>
         <w:jc w:val="both"/>
       </w:pPr>
@@ -539,23 +627,16 @@
         <w:proofErr w:type="gramStart"/>
         <w:r>
           <w:rPr>
-            <w:rStyle w:val="Hipervnculo"/>
+            <w:rStyle w:val="Hyperlink"/>
             <w:lang w:val="es-ES"/>
           </w:rPr>
-          <w:t>clic</w:t>
-        </w:r>
-        <w:r>
-          <w:rPr>
-            <w:rStyle w:val="Hipervnculo"/>
-            <w:lang w:val="es-ES"/>
-          </w:rPr>
-          <w:t>k</w:t>
+          <w:t>click</w:t>
         </w:r>
         <w:proofErr w:type="spellEnd"/>
         <w:proofErr w:type="gramEnd"/>
         <w:r>
           <w:rPr>
-            <w:rStyle w:val="Hipervnculo"/>
+            <w:rStyle w:val="Hyperlink"/>
             <w:lang w:val="es-ES"/>
           </w:rPr>
           <w:t xml:space="preserve"> aquí.</w:t>
@@ -564,7 +645,7 @@
     </w:p>
     <w:p>
       <w:pPr>
-        <w:pStyle w:val="Ttulo2"/>
+        <w:pStyle w:val="Heading2"/>
         <w:ind w:left="1020"/>
         <w:jc w:val="both"/>
       </w:pPr>
@@ -591,32 +672,16 @@
         <w:proofErr w:type="gramStart"/>
         <w:r>
           <w:rPr>
-            <w:rStyle w:val="Hipervnculo"/>
+            <w:rStyle w:val="Hyperlink"/>
             <w:lang w:val="es-ES"/>
           </w:rPr>
-          <w:t>cli</w:t>
-        </w:r>
-        <w:bookmarkStart w:id="1" w:name="_GoBack"/>
-        <w:r>
-          <w:rPr>
-            <w:rStyle w:val="Hipervnculo"/>
-            <w:lang w:val="es-ES"/>
-          </w:rPr>
-          <w:t>c</w:t>
-        </w:r>
-        <w:bookmarkEnd w:id="1"/>
-        <w:r>
-          <w:rPr>
-            <w:rStyle w:val="Hipervnculo"/>
-            <w:lang w:val="es-ES"/>
-          </w:rPr>
-          <w:t>k</w:t>
+          <w:t>click</w:t>
         </w:r>
         <w:proofErr w:type="spellEnd"/>
         <w:proofErr w:type="gramEnd"/>
         <w:r>
           <w:rPr>
-            <w:rStyle w:val="Hipervnculo"/>
+            <w:rStyle w:val="Hyperlink"/>
             <w:lang w:val="es-ES"/>
           </w:rPr>
           <w:t xml:space="preserve"> aquí.</w:t>
@@ -625,27 +690,15 @@
     </w:p>
     <w:p>
       <w:pPr>
-        <w:rPr>
-          <w:lang w:val="es-ES"/>
-        </w:rPr>
-      </w:pPr>
-    </w:p>
-    <w:p>
-      <w:pPr>
-        <w:rPr>
-          <w:lang w:val="es-ES"/>
-        </w:rPr>
-      </w:pPr>
-    </w:p>
-    <w:p>
-      <w:pPr>
-        <w:rPr>
-          <w:lang w:val="es-ES"/>
-        </w:rPr>
-      </w:pPr>
-    </w:p>
-    <w:p>
-      <w:pPr>
+        <w:jc w:val="both"/>
+        <w:rPr>
+          <w:lang w:val="es-ES"/>
+        </w:rPr>
+      </w:pPr>
+    </w:p>
+    <w:p>
+      <w:pPr>
+        <w:jc w:val="both"/>
         <w:rPr>
           <w:lang w:val="es-ES"/>
         </w:rPr>
@@ -670,7 +723,7 @@
     <w:lvl w:ilvl="0">
       <w:start w:val="1"/>
       <w:numFmt w:val="decimal"/>
-      <w:pStyle w:val="Ttulo1"/>
+      <w:pStyle w:val="Heading1"/>
       <w:lvlText w:val="%1"/>
       <w:lvlJc w:val="left"/>
       <w:pPr>
@@ -680,7 +733,7 @@
     <w:lvl w:ilvl="1">
       <w:start w:val="1"/>
       <w:numFmt w:val="decimal"/>
-      <w:pStyle w:val="Ttulo2"/>
+      <w:pStyle w:val="Heading2"/>
       <w:lvlText w:val="%1.%2"/>
       <w:lvlJc w:val="left"/>
       <w:pPr>
@@ -739,7 +792,7 @@
     <w:lvl w:ilvl="2">
       <w:start w:val="1"/>
       <w:numFmt w:val="decimal"/>
-      <w:pStyle w:val="Ttulo3"/>
+      <w:pStyle w:val="Heading3"/>
       <w:lvlText w:val="%1.%2.%3"/>
       <w:lvlJc w:val="left"/>
       <w:pPr>
@@ -749,7 +802,7 @@
     <w:lvl w:ilvl="3">
       <w:start w:val="1"/>
       <w:numFmt w:val="decimal"/>
-      <w:pStyle w:val="Ttulo4"/>
+      <w:pStyle w:val="Heading4"/>
       <w:lvlText w:val="%1.%2.%3.%4"/>
       <w:lvlJc w:val="left"/>
       <w:pPr>
@@ -759,7 +812,7 @@
     <w:lvl w:ilvl="4">
       <w:start w:val="1"/>
       <w:numFmt w:val="decimal"/>
-      <w:pStyle w:val="Ttulo5"/>
+      <w:pStyle w:val="Heading5"/>
       <w:lvlText w:val="%1.%2.%3.%4.%5"/>
       <w:lvlJc w:val="left"/>
       <w:pPr>
@@ -769,7 +822,7 @@
     <w:lvl w:ilvl="5">
       <w:start w:val="1"/>
       <w:numFmt w:val="decimal"/>
-      <w:pStyle w:val="Ttulo6"/>
+      <w:pStyle w:val="Heading6"/>
       <w:lvlText w:val="%1.%2.%3.%4.%5.%6"/>
       <w:lvlJc w:val="left"/>
       <w:pPr>
@@ -779,7 +832,7 @@
     <w:lvl w:ilvl="6">
       <w:start w:val="1"/>
       <w:numFmt w:val="decimal"/>
-      <w:pStyle w:val="Ttulo7"/>
+      <w:pStyle w:val="Heading7"/>
       <w:lvlText w:val="%1.%2.%3.%4.%5.%6.%7"/>
       <w:lvlJc w:val="left"/>
       <w:pPr>
@@ -789,7 +842,7 @@
     <w:lvl w:ilvl="7">
       <w:start w:val="1"/>
       <w:numFmt w:val="decimal"/>
-      <w:pStyle w:val="Ttulo8"/>
+      <w:pStyle w:val="Heading8"/>
       <w:lvlText w:val="%1.%2.%3.%4.%5.%6.%7.%8"/>
       <w:lvlJc w:val="left"/>
       <w:pPr>
@@ -799,7 +852,7 @@
     <w:lvl w:ilvl="8">
       <w:start w:val="1"/>
       <w:numFmt w:val="decimal"/>
-      <w:pStyle w:val="Ttulo9"/>
+      <w:pStyle w:val="Heading9"/>
       <w:lvlText w:val="%1.%2.%3.%4.%5.%6.%7.%8.%9"/>
       <w:lvlJc w:val="left"/>
       <w:pPr>
@@ -1296,11 +1349,11 @@
     <w:name w:val="Normal"/>
     <w:qFormat/>
   </w:style>
-  <w:style w:type="paragraph" w:styleId="Ttulo1">
+  <w:style w:type="paragraph" w:styleId="Heading1">
     <w:name w:val="heading 1"/>
     <w:basedOn w:val="Normal"/>
     <w:next w:val="Normal"/>
-    <w:link w:val="Ttulo1Car"/>
+    <w:link w:val="Heading1Char"/>
     <w:uiPriority w:val="9"/>
     <w:qFormat/>
     <w:rsid w:val="00840A1C"/>
@@ -1324,11 +1377,11 @@
       <w:lang w:val="es-ES"/>
     </w:rPr>
   </w:style>
-  <w:style w:type="paragraph" w:styleId="Ttulo2">
+  <w:style w:type="paragraph" w:styleId="Heading2">
     <w:name w:val="heading 2"/>
     <w:basedOn w:val="Normal"/>
     <w:next w:val="Normal"/>
-    <w:link w:val="Ttulo2Car"/>
+    <w:link w:val="Heading2Char"/>
     <w:uiPriority w:val="9"/>
     <w:unhideWhenUsed/>
     <w:qFormat/>
@@ -1352,11 +1405,11 @@
       <w:lang w:val="es-ES"/>
     </w:rPr>
   </w:style>
-  <w:style w:type="paragraph" w:styleId="Ttulo3">
+  <w:style w:type="paragraph" w:styleId="Heading3">
     <w:name w:val="heading 3"/>
     <w:basedOn w:val="Normal"/>
     <w:next w:val="Normal"/>
-    <w:link w:val="Ttulo3Car"/>
+    <w:link w:val="Heading3Char"/>
     <w:uiPriority w:val="9"/>
     <w:unhideWhenUsed/>
     <w:qFormat/>
@@ -1380,11 +1433,11 @@
       <w:lang w:val="es-ES"/>
     </w:rPr>
   </w:style>
-  <w:style w:type="paragraph" w:styleId="Ttulo4">
+  <w:style w:type="paragraph" w:styleId="Heading4">
     <w:name w:val="heading 4"/>
     <w:basedOn w:val="Normal"/>
     <w:next w:val="Normal"/>
-    <w:link w:val="Ttulo4Car"/>
+    <w:link w:val="Heading4Char"/>
     <w:uiPriority w:val="9"/>
     <w:unhideWhenUsed/>
     <w:qFormat/>
@@ -1404,11 +1457,11 @@
       <w:lang w:val="es-ES"/>
     </w:rPr>
   </w:style>
-  <w:style w:type="paragraph" w:styleId="Ttulo5">
+  <w:style w:type="paragraph" w:styleId="Heading5">
     <w:name w:val="heading 5"/>
     <w:basedOn w:val="Normal"/>
     <w:next w:val="Normal"/>
-    <w:link w:val="Ttulo5Car"/>
+    <w:link w:val="Heading5Char"/>
     <w:uiPriority w:val="9"/>
     <w:semiHidden/>
     <w:unhideWhenUsed/>
@@ -1433,11 +1486,11 @@
       <w:lang w:val="es-ES"/>
     </w:rPr>
   </w:style>
-  <w:style w:type="paragraph" w:styleId="Ttulo6">
+  <w:style w:type="paragraph" w:styleId="Heading6">
     <w:name w:val="heading 6"/>
     <w:basedOn w:val="Normal"/>
     <w:next w:val="Normal"/>
-    <w:link w:val="Ttulo6Car"/>
+    <w:link w:val="Heading6Char"/>
     <w:uiPriority w:val="9"/>
     <w:semiHidden/>
     <w:unhideWhenUsed/>
@@ -1461,11 +1514,11 @@
       <w:lang w:val="es-ES"/>
     </w:rPr>
   </w:style>
-  <w:style w:type="paragraph" w:styleId="Ttulo7">
+  <w:style w:type="paragraph" w:styleId="Heading7">
     <w:name w:val="heading 7"/>
     <w:basedOn w:val="Normal"/>
     <w:next w:val="Normal"/>
-    <w:link w:val="Ttulo7Car"/>
+    <w:link w:val="Heading7Char"/>
     <w:uiPriority w:val="9"/>
     <w:semiHidden/>
     <w:unhideWhenUsed/>
@@ -1491,11 +1544,11 @@
       <w:lang w:val="es-ES"/>
     </w:rPr>
   </w:style>
-  <w:style w:type="paragraph" w:styleId="Ttulo8">
+  <w:style w:type="paragraph" w:styleId="Heading8">
     <w:name w:val="heading 8"/>
     <w:basedOn w:val="Normal"/>
     <w:next w:val="Normal"/>
-    <w:link w:val="Ttulo8Car"/>
+    <w:link w:val="Heading8Char"/>
     <w:uiPriority w:val="9"/>
     <w:semiHidden/>
     <w:unhideWhenUsed/>
@@ -1520,11 +1573,11 @@
       <w:lang w:val="es-ES"/>
     </w:rPr>
   </w:style>
-  <w:style w:type="paragraph" w:styleId="Ttulo9">
+  <w:style w:type="paragraph" w:styleId="Heading9">
     <w:name w:val="heading 9"/>
     <w:basedOn w:val="Normal"/>
     <w:next w:val="Normal"/>
-    <w:link w:val="Ttulo9Car"/>
+    <w:link w:val="Heading9Char"/>
     <w:uiPriority w:val="9"/>
     <w:semiHidden/>
     <w:unhideWhenUsed/>
@@ -1551,13 +1604,13 @@
       <w:lang w:val="es-ES"/>
     </w:rPr>
   </w:style>
-  <w:style w:type="character" w:default="1" w:styleId="Fuentedeprrafopredeter">
+  <w:style w:type="character" w:default="1" w:styleId="DefaultParagraphFont">
     <w:name w:val="Default Paragraph Font"/>
     <w:uiPriority w:val="1"/>
     <w:semiHidden/>
     <w:unhideWhenUsed/>
   </w:style>
-  <w:style w:type="table" w:default="1" w:styleId="Tablanormal">
+  <w:style w:type="table" w:default="1" w:styleId="TableNormal">
     <w:name w:val="Normal Table"/>
     <w:uiPriority w:val="99"/>
     <w:semiHidden/>
@@ -1572,16 +1625,16 @@
       </w:tblCellMar>
     </w:tblPr>
   </w:style>
-  <w:style w:type="numbering" w:default="1" w:styleId="Sinlista">
+  <w:style w:type="numbering" w:default="1" w:styleId="NoList">
     <w:name w:val="No List"/>
     <w:uiPriority w:val="99"/>
     <w:semiHidden/>
     <w:unhideWhenUsed/>
   </w:style>
-  <w:style w:type="character" w:customStyle="1" w:styleId="Ttulo1Car">
-    <w:name w:val="Título 1 Car"/>
-    <w:basedOn w:val="Fuentedeprrafopredeter"/>
-    <w:link w:val="Ttulo1"/>
+  <w:style w:type="character" w:customStyle="1" w:styleId="Heading1Char">
+    <w:name w:val="Heading 1 Char"/>
+    <w:basedOn w:val="DefaultParagraphFont"/>
+    <w:link w:val="Heading1"/>
     <w:uiPriority w:val="9"/>
     <w:rsid w:val="00840A1C"/>
     <w:rPr>
@@ -1592,10 +1645,10 @@
       <w:lang w:val="es-ES"/>
     </w:rPr>
   </w:style>
-  <w:style w:type="character" w:customStyle="1" w:styleId="Ttulo2Car">
-    <w:name w:val="Título 2 Car"/>
-    <w:basedOn w:val="Fuentedeprrafopredeter"/>
-    <w:link w:val="Ttulo2"/>
+  <w:style w:type="character" w:customStyle="1" w:styleId="Heading2Char">
+    <w:name w:val="Heading 2 Char"/>
+    <w:basedOn w:val="DefaultParagraphFont"/>
+    <w:link w:val="Heading2"/>
     <w:uiPriority w:val="9"/>
     <w:rsid w:val="00840A1C"/>
     <w:rPr>
@@ -1606,10 +1659,10 @@
       <w:lang w:val="es-ES"/>
     </w:rPr>
   </w:style>
-  <w:style w:type="character" w:customStyle="1" w:styleId="Ttulo3Car">
-    <w:name w:val="Título 3 Car"/>
-    <w:basedOn w:val="Fuentedeprrafopredeter"/>
-    <w:link w:val="Ttulo3"/>
+  <w:style w:type="character" w:customStyle="1" w:styleId="Heading3Char">
+    <w:name w:val="Heading 3 Char"/>
+    <w:basedOn w:val="DefaultParagraphFont"/>
+    <w:link w:val="Heading3"/>
     <w:uiPriority w:val="9"/>
     <w:rsid w:val="00840A1C"/>
     <w:rPr>
@@ -1620,10 +1673,10 @@
       <w:lang w:val="es-ES"/>
     </w:rPr>
   </w:style>
-  <w:style w:type="character" w:customStyle="1" w:styleId="Ttulo4Car">
-    <w:name w:val="Título 4 Car"/>
-    <w:basedOn w:val="Fuentedeprrafopredeter"/>
-    <w:link w:val="Ttulo4"/>
+  <w:style w:type="character" w:customStyle="1" w:styleId="Heading4Char">
+    <w:name w:val="Heading 4 Char"/>
+    <w:basedOn w:val="DefaultParagraphFont"/>
+    <w:link w:val="Heading4"/>
     <w:uiPriority w:val="9"/>
     <w:rsid w:val="00840A1C"/>
     <w:rPr>
@@ -1631,10 +1684,10 @@
       <w:lang w:val="es-ES"/>
     </w:rPr>
   </w:style>
-  <w:style w:type="character" w:customStyle="1" w:styleId="Ttulo5Car">
-    <w:name w:val="Título 5 Car"/>
-    <w:basedOn w:val="Fuentedeprrafopredeter"/>
-    <w:link w:val="Ttulo5"/>
+  <w:style w:type="character" w:customStyle="1" w:styleId="Heading5Char">
+    <w:name w:val="Heading 5 Char"/>
+    <w:basedOn w:val="DefaultParagraphFont"/>
+    <w:link w:val="Heading5"/>
     <w:uiPriority w:val="9"/>
     <w:semiHidden/>
     <w:rsid w:val="00840A1C"/>
@@ -1647,10 +1700,10 @@
       <w:lang w:val="es-ES"/>
     </w:rPr>
   </w:style>
-  <w:style w:type="character" w:customStyle="1" w:styleId="Ttulo6Car">
-    <w:name w:val="Título 6 Car"/>
-    <w:basedOn w:val="Fuentedeprrafopredeter"/>
-    <w:link w:val="Ttulo6"/>
+  <w:style w:type="character" w:customStyle="1" w:styleId="Heading6Char">
+    <w:name w:val="Heading 6 Char"/>
+    <w:basedOn w:val="DefaultParagraphFont"/>
+    <w:link w:val="Heading6"/>
     <w:uiPriority w:val="9"/>
     <w:semiHidden/>
     <w:rsid w:val="00840A1C"/>
@@ -1662,10 +1715,10 @@
       <w:lang w:val="es-ES"/>
     </w:rPr>
   </w:style>
-  <w:style w:type="character" w:customStyle="1" w:styleId="Ttulo7Car">
-    <w:name w:val="Título 7 Car"/>
-    <w:basedOn w:val="Fuentedeprrafopredeter"/>
-    <w:link w:val="Ttulo7"/>
+  <w:style w:type="character" w:customStyle="1" w:styleId="Heading7Char">
+    <w:name w:val="Heading 7 Char"/>
+    <w:basedOn w:val="DefaultParagraphFont"/>
+    <w:link w:val="Heading7"/>
     <w:uiPriority w:val="9"/>
     <w:semiHidden/>
     <w:rsid w:val="00840A1C"/>
@@ -1679,10 +1732,10 @@
       <w:lang w:val="es-ES"/>
     </w:rPr>
   </w:style>
-  <w:style w:type="character" w:customStyle="1" w:styleId="Ttulo8Car">
-    <w:name w:val="Título 8 Car"/>
-    <w:basedOn w:val="Fuentedeprrafopredeter"/>
-    <w:link w:val="Ttulo8"/>
+  <w:style w:type="character" w:customStyle="1" w:styleId="Heading8Char">
+    <w:name w:val="Heading 8 Char"/>
+    <w:basedOn w:val="DefaultParagraphFont"/>
+    <w:link w:val="Heading8"/>
     <w:uiPriority w:val="9"/>
     <w:semiHidden/>
     <w:rsid w:val="00840A1C"/>
@@ -1695,10 +1748,10 @@
       <w:lang w:val="es-ES"/>
     </w:rPr>
   </w:style>
-  <w:style w:type="character" w:customStyle="1" w:styleId="Ttulo9Car">
-    <w:name w:val="Título 9 Car"/>
-    <w:basedOn w:val="Fuentedeprrafopredeter"/>
-    <w:link w:val="Ttulo9"/>
+  <w:style w:type="character" w:customStyle="1" w:styleId="Heading9Char">
+    <w:name w:val="Heading 9 Char"/>
+    <w:basedOn w:val="DefaultParagraphFont"/>
+    <w:link w:val="Heading9"/>
     <w:uiPriority w:val="9"/>
     <w:semiHidden/>
     <w:rsid w:val="00840A1C"/>
@@ -1713,7 +1766,7 @@
       <w:lang w:val="es-ES"/>
     </w:rPr>
   </w:style>
-  <w:style w:type="paragraph" w:styleId="Prrafodelista">
+  <w:style w:type="paragraph" w:styleId="ListParagraph">
     <w:name w:val="List Paragraph"/>
     <w:basedOn w:val="Normal"/>
     <w:uiPriority w:val="34"/>
@@ -1724,9 +1777,9 @@
       <w:contextualSpacing/>
     </w:pPr>
   </w:style>
-  <w:style w:type="character" w:styleId="Hipervnculo">
+  <w:style w:type="character" w:styleId="Hyperlink">
     <w:name w:val="Hyperlink"/>
-    <w:basedOn w:val="Fuentedeprrafopredeter"/>
+    <w:basedOn w:val="DefaultParagraphFont"/>
     <w:uiPriority w:val="99"/>
     <w:unhideWhenUsed/>
     <w:rsid w:val="004852C2"/>
@@ -1735,9 +1788,9 @@
       <w:u w:val="single"/>
     </w:rPr>
   </w:style>
-  <w:style w:type="character" w:styleId="Mencinsinresolver">
+  <w:style w:type="character" w:styleId="UnresolvedMention">
     <w:name w:val="Unresolved Mention"/>
-    <w:basedOn w:val="Fuentedeprrafopredeter"/>
+    <w:basedOn w:val="DefaultParagraphFont"/>
     <w:uiPriority w:val="99"/>
     <w:semiHidden/>
     <w:unhideWhenUsed/>
@@ -1747,9 +1800,9 @@
       <w:shd w:val="clear" w:color="auto" w:fill="E1DFDD"/>
     </w:rPr>
   </w:style>
-  <w:style w:type="character" w:styleId="Hipervnculovisitado">
+  <w:style w:type="character" w:styleId="FollowedHyperlink">
     <w:name w:val="FollowedHyperlink"/>
-    <w:basedOn w:val="Fuentedeprrafopredeter"/>
+    <w:basedOn w:val="DefaultParagraphFont"/>
     <w:uiPriority w:val="99"/>
     <w:semiHidden/>
     <w:unhideWhenUsed/>

</xml_diff>